<commit_message>
Made changes to documents
</commit_message>
<xml_diff>
--- a/Profile_Swipe_map.docx
+++ b/Profile_Swipe_map.docx
@@ -1,10 +1,10 @@
 
 <file path=word/document.xml><?xml version="1.0" encoding="utf-8"?>
-<w:document xmlns:wpc="http://schemas.microsoft.com/office/word/2010/wordprocessingCanvas" xmlns:cx="http://schemas.microsoft.com/office/drawing/2014/chartex" xmlns:cx1="http://schemas.microsoft.com/office/drawing/2015/9/8/chartex" xmlns:mc="http://schemas.openxmlformats.org/markup-compatibility/2006" xmlns:o="urn:schemas-microsoft-com:office:office" xmlns:r="http://schemas.openxmlformats.org/officeDocument/2006/relationships" xmlns:m="http://schemas.openxmlformats.org/officeDocument/2006/math" xmlns:v="urn:schemas-microsoft-com:vml" xmlns:wp14="http://schemas.microsoft.com/office/word/2010/wordprocessingDrawing" xmlns:wp="http://schemas.openxmlformats.org/drawingml/2006/wordprocessingDrawing" xmlns:w10="urn:schemas-microsoft-com:office:word" xmlns:w="http://schemas.openxmlformats.org/wordprocessingml/2006/main" xmlns:w14="http://schemas.microsoft.com/office/word/2010/wordml" xmlns:w15="http://schemas.microsoft.com/office/word/2012/wordml" xmlns:w16se="http://schemas.microsoft.com/office/word/2015/wordml/symex" xmlns:wpg="http://schemas.microsoft.com/office/word/2010/wordprocessingGroup" xmlns:wpi="http://schemas.microsoft.com/office/word/2010/wordprocessingInk" xmlns:wne="http://schemas.microsoft.com/office/word/2006/wordml" xmlns:wps="http://schemas.microsoft.com/office/word/2010/wordprocessingShape" mc:Ignorable="w14 w15 w16se wp14">
+<w:document xmlns:wpc="http://schemas.microsoft.com/office/word/2010/wordprocessingCanvas" xmlns:cx="http://schemas.microsoft.com/office/drawing/2014/chartex" xmlns:cx1="http://schemas.microsoft.com/office/drawing/2015/9/8/chartex" xmlns:cx2="http://schemas.microsoft.com/office/drawing/2015/10/21/chartex" xmlns:cx3="http://schemas.microsoft.com/office/drawing/2016/5/9/chartex" xmlns:cx4="http://schemas.microsoft.com/office/drawing/2016/5/10/chartex" xmlns:cx5="http://schemas.microsoft.com/office/drawing/2016/5/11/chartex" xmlns:cx6="http://schemas.microsoft.com/office/drawing/2016/5/12/chartex" xmlns:cx7="http://schemas.microsoft.com/office/drawing/2016/5/13/chartex" xmlns:cx8="http://schemas.microsoft.com/office/drawing/2016/5/14/chartex" xmlns:mc="http://schemas.openxmlformats.org/markup-compatibility/2006" xmlns:aink="http://schemas.microsoft.com/office/drawing/2016/ink" xmlns:am3d="http://schemas.microsoft.com/office/drawing/2017/model3d" xmlns:o="urn:schemas-microsoft-com:office:office" xmlns:r="http://schemas.openxmlformats.org/officeDocument/2006/relationships" xmlns:m="http://schemas.openxmlformats.org/officeDocument/2006/math" xmlns:v="urn:schemas-microsoft-com:vml" xmlns:wp14="http://schemas.microsoft.com/office/word/2010/wordprocessingDrawing" xmlns:wp="http://schemas.openxmlformats.org/drawingml/2006/wordprocessingDrawing" xmlns:w10="urn:schemas-microsoft-com:office:word" xmlns:w="http://schemas.openxmlformats.org/wordprocessingml/2006/main" xmlns:w14="http://schemas.microsoft.com/office/word/2010/wordml" xmlns:w15="http://schemas.microsoft.com/office/word/2012/wordml" xmlns:w16cid="http://schemas.microsoft.com/office/word/2016/wordml/cid" xmlns:w16se="http://schemas.microsoft.com/office/word/2015/wordml/symex" xmlns:wpg="http://schemas.microsoft.com/office/word/2010/wordprocessingGroup" xmlns:wpi="http://schemas.microsoft.com/office/word/2010/wordprocessingInk" xmlns:wne="http://schemas.microsoft.com/office/word/2006/wordml" xmlns:wps="http://schemas.microsoft.com/office/word/2010/wordprocessingShape" mc:Ignorable="w14 w15 w16se w16cid wp14">
   <w:body>
     <w:p>
       <w:pPr>
-        <w:pStyle w:val="1"/>
+        <w:pStyle w:val="Heading1"/>
         <w:jc w:val="center"/>
         <w:rPr>
           <w:sz w:val="44"/>
@@ -70,25 +70,7 @@
           <w:szCs w:val="24"/>
           <w:lang w:val="en-US"/>
         </w:rPr>
-        <w:t xml:space="preserve"> documentation regarding different aspects of the code such as exceptions, errors or bugs. Some links to the videos and webpages </w:t>
-      </w:r>
-      <w:proofErr w:type="gramStart"/>
-      <w:r>
-        <w:rPr>
-          <w:sz w:val="24"/>
-          <w:szCs w:val="24"/>
-          <w:lang w:val="en-US"/>
-        </w:rPr>
-        <w:t>will be displayed</w:t>
-      </w:r>
-      <w:proofErr w:type="gramEnd"/>
-      <w:r>
-        <w:rPr>
-          <w:sz w:val="24"/>
-          <w:szCs w:val="24"/>
-          <w:lang w:val="en-US"/>
-        </w:rPr>
-        <w:t xml:space="preserve"> at the end of the document.</w:t>
+        <w:t xml:space="preserve"> documentation regarding different aspects of the code such as exceptions, errors or bugs. Some links to the videos and webpages will be displayed at the end of the document.</w:t>
       </w:r>
     </w:p>
     <w:p>
@@ -121,7 +103,7 @@
     </w:p>
     <w:p>
       <w:pPr>
-        <w:pStyle w:val="a3"/>
+        <w:pStyle w:val="ListParagraph"/>
         <w:numPr>
           <w:ilvl w:val="0"/>
           <w:numId w:val="1"/>
@@ -154,7 +136,31 @@
           <w:szCs w:val="24"/>
           <w:lang w:val="en-US"/>
         </w:rPr>
-        <w:t xml:space="preserve"> data from the </w:t>
+        <w:t xml:space="preserve"> data from the js</w:t>
+      </w:r>
+      <w:r>
+        <w:rPr>
+          <w:sz w:val="24"/>
+          <w:szCs w:val="24"/>
+          <w:lang w:val="en-US"/>
+        </w:rPr>
+        <w:t xml:space="preserve">on </w:t>
+      </w:r>
+      <w:r>
+        <w:rPr>
+          <w:sz w:val="24"/>
+          <w:szCs w:val="24"/>
+          <w:lang w:val="en-US"/>
+        </w:rPr>
+        <w:t>file, which should be updated,</w:t>
+      </w:r>
+      <w:r>
+        <w:rPr>
+          <w:sz w:val="24"/>
+          <w:szCs w:val="24"/>
+          <w:lang w:val="en-US"/>
+        </w:rPr>
+        <w:t xml:space="preserve"> with information from the database. Swipe page is using </w:t>
       </w:r>
       <w:proofErr w:type="spellStart"/>
       <w:r>
@@ -163,15 +169,7 @@
           <w:szCs w:val="24"/>
           <w:lang w:val="en-US"/>
         </w:rPr>
-        <w:t>js</w:t>
-      </w:r>
-      <w:r>
-        <w:rPr>
-          <w:sz w:val="24"/>
-          <w:szCs w:val="24"/>
-          <w:lang w:val="en-US"/>
-        </w:rPr>
-        <w:t>on</w:t>
+        <w:t>SwipeDecor</w:t>
       </w:r>
       <w:proofErr w:type="spellEnd"/>
       <w:r>
@@ -180,26 +178,75 @@
           <w:szCs w:val="24"/>
           <w:lang w:val="en-US"/>
         </w:rPr>
-        <w:t xml:space="preserve"> </w:t>
-      </w:r>
-      <w:r>
-        <w:rPr>
-          <w:sz w:val="24"/>
-          <w:szCs w:val="24"/>
-          <w:lang w:val="en-US"/>
-        </w:rPr>
-        <w:t xml:space="preserve">file, which </w:t>
-      </w:r>
-      <w:proofErr w:type="gramStart"/>
-      <w:r>
-        <w:rPr>
-          <w:sz w:val="24"/>
-          <w:szCs w:val="24"/>
-          <w:lang w:val="en-US"/>
-        </w:rPr>
-        <w:t>should be updated</w:t>
-      </w:r>
-      <w:proofErr w:type="gramEnd"/>
+        <w:t xml:space="preserve"> plugin for animation and construction.</w:t>
+      </w:r>
+      <w:r>
+        <w:rPr>
+          <w:sz w:val="24"/>
+          <w:szCs w:val="24"/>
+          <w:lang w:val="en-US"/>
+        </w:rPr>
+        <w:t xml:space="preserve"> I</w:t>
+      </w:r>
+      <w:r>
+        <w:rPr>
+          <w:sz w:val="24"/>
+          <w:szCs w:val="24"/>
+          <w:lang w:val="en-US"/>
+        </w:rPr>
+        <w:t>mplemented two methods of card selection</w:t>
+      </w:r>
+      <w:r>
+        <w:rPr>
+          <w:sz w:val="24"/>
+          <w:szCs w:val="24"/>
+          <w:lang w:val="en-US"/>
+        </w:rPr>
+        <w:t>: swiping and pressing buttons to like/reject user.</w:t>
+      </w:r>
+    </w:p>
+    <w:p>
+      <w:pPr>
+        <w:rPr>
+          <w:sz w:val="24"/>
+          <w:szCs w:val="24"/>
+          <w:lang w:val="en-US"/>
+        </w:rPr>
+      </w:pPr>
+    </w:p>
+    <w:p>
+      <w:pPr>
+        <w:ind w:left="360"/>
+        <w:rPr>
+          <w:sz w:val="24"/>
+          <w:szCs w:val="24"/>
+          <w:lang w:val="en-US"/>
+        </w:rPr>
+      </w:pPr>
+      <w:r>
+        <w:rPr>
+          <w:sz w:val="24"/>
+          <w:szCs w:val="24"/>
+          <w:lang w:val="en-US"/>
+        </w:rPr>
+        <w:t>2. The</w:t>
+      </w:r>
+      <w:r>
+        <w:rPr>
+          <w:sz w:val="24"/>
+          <w:szCs w:val="24"/>
+          <w:lang w:val="en-US"/>
+        </w:rPr>
+        <w:t xml:space="preserve"> profile page, i</w:t>
+      </w:r>
+      <w:r>
+        <w:rPr>
+          <w:sz w:val="24"/>
+          <w:szCs w:val="24"/>
+          <w:lang w:val="en-US"/>
+        </w:rPr>
+        <w:t>n which user can update his data such as Photo and description</w:t>
+      </w:r>
       <w:r>
         <w:rPr>
           <w:sz w:val="24"/>
@@ -214,166 +261,35 @@
           <w:szCs w:val="24"/>
           <w:lang w:val="en-US"/>
         </w:rPr>
-        <w:t xml:space="preserve"> with information from the database. Swipe page is using </w:t>
-      </w:r>
-      <w:proofErr w:type="spellStart"/>
-      <w:r>
-        <w:rPr>
-          <w:sz w:val="24"/>
-          <w:szCs w:val="24"/>
-          <w:lang w:val="en-US"/>
-        </w:rPr>
-        <w:t>SwipeDecor</w:t>
-      </w:r>
-      <w:proofErr w:type="spellEnd"/>
-      <w:r>
-        <w:rPr>
-          <w:sz w:val="24"/>
-          <w:szCs w:val="24"/>
-          <w:lang w:val="en-US"/>
-        </w:rPr>
-        <w:t xml:space="preserve"> plugin for animation and construction.</w:t>
-      </w:r>
-      <w:r>
-        <w:rPr>
-          <w:sz w:val="24"/>
-          <w:szCs w:val="24"/>
-          <w:lang w:val="en-US"/>
-        </w:rPr>
-        <w:t xml:space="preserve"> I</w:t>
-      </w:r>
-      <w:r>
-        <w:rPr>
-          <w:sz w:val="24"/>
-          <w:szCs w:val="24"/>
-          <w:lang w:val="en-US"/>
-        </w:rPr>
-        <w:t>mplemented two methods of card selection</w:t>
-      </w:r>
-      <w:r>
-        <w:rPr>
-          <w:sz w:val="24"/>
-          <w:szCs w:val="24"/>
-          <w:lang w:val="en-US"/>
-        </w:rPr>
-        <w:t>: swiping and pressing buttons to like/reject user.</w:t>
-      </w:r>
-    </w:p>
-    <w:p>
-      <w:pPr>
-        <w:rPr>
-          <w:sz w:val="24"/>
-          <w:szCs w:val="24"/>
-          <w:lang w:val="en-US"/>
-        </w:rPr>
-      </w:pPr>
-    </w:p>
-    <w:p>
-      <w:pPr>
-        <w:ind w:left="360"/>
-        <w:rPr>
-          <w:sz w:val="24"/>
-          <w:szCs w:val="24"/>
-          <w:lang w:val="en-US"/>
-        </w:rPr>
-      </w:pPr>
-      <w:r>
-        <w:rPr>
-          <w:sz w:val="24"/>
-          <w:szCs w:val="24"/>
-          <w:lang w:val="en-US"/>
-        </w:rPr>
-        <w:t>2. The</w:t>
-      </w:r>
-      <w:r>
-        <w:rPr>
-          <w:sz w:val="24"/>
-          <w:szCs w:val="24"/>
-          <w:lang w:val="en-US"/>
-        </w:rPr>
-        <w:t xml:space="preserve"> profile page, i</w:t>
-      </w:r>
-      <w:r>
-        <w:rPr>
-          <w:sz w:val="24"/>
-          <w:szCs w:val="24"/>
-          <w:lang w:val="en-US"/>
-        </w:rPr>
-        <w:t>n which user can update his data such as Photo and description</w:t>
-      </w:r>
-      <w:r>
-        <w:rPr>
-          <w:sz w:val="24"/>
-          <w:szCs w:val="24"/>
-          <w:lang w:val="en-US"/>
-        </w:rPr>
-        <w:t>,</w:t>
-      </w:r>
-      <w:r>
-        <w:rPr>
-          <w:sz w:val="24"/>
-          <w:szCs w:val="24"/>
-          <w:lang w:val="en-US"/>
-        </w:rPr>
-        <w:t xml:space="preserve"> was made with the help of Flutter plugin. The name </w:t>
-      </w:r>
-      <w:proofErr w:type="gramStart"/>
-      <w:r>
-        <w:rPr>
-          <w:sz w:val="24"/>
-          <w:szCs w:val="24"/>
-          <w:lang w:val="en-US"/>
-        </w:rPr>
-        <w:t>is automatically inserted</w:t>
-      </w:r>
-      <w:proofErr w:type="gramEnd"/>
-      <w:r>
-        <w:rPr>
-          <w:sz w:val="24"/>
-          <w:szCs w:val="24"/>
-          <w:lang w:val="en-US"/>
-        </w:rPr>
-        <w:t xml:space="preserve"> from database after registration.</w:t>
-      </w:r>
-      <w:bookmarkStart w:id="0" w:name="_GoBack"/>
-      <w:bookmarkEnd w:id="0"/>
-    </w:p>
-    <w:p>
-      <w:pPr>
-        <w:ind w:left="360"/>
-        <w:rPr>
-          <w:sz w:val="24"/>
-          <w:szCs w:val="24"/>
-          <w:lang w:val="en-US"/>
-        </w:rPr>
-      </w:pPr>
-    </w:p>
-    <w:p>
-      <w:pPr>
-        <w:ind w:left="360"/>
-        <w:rPr>
-          <w:sz w:val="24"/>
-          <w:szCs w:val="24"/>
-          <w:lang w:val="en-US"/>
-        </w:rPr>
-      </w:pPr>
-      <w:proofErr w:type="gramStart"/>
-      <w:r>
-        <w:rPr>
-          <w:sz w:val="24"/>
-          <w:szCs w:val="24"/>
-          <w:lang w:val="en-US"/>
-        </w:rPr>
-        <w:t>3.Map</w:t>
-      </w:r>
-      <w:proofErr w:type="gramEnd"/>
-      <w:r>
-        <w:rPr>
-          <w:sz w:val="24"/>
-          <w:szCs w:val="24"/>
-          <w:lang w:val="en-US"/>
-        </w:rPr>
-        <w:t xml:space="preserve"> page is using google maps API and made in such way that user can see his location and should see other users around.</w:t>
+        <w:t xml:space="preserve"> was made with the help of Flutter plugin. The name is automatically inserted from database after registration.</w:t>
+      </w:r>
+    </w:p>
+    <w:p>
+      <w:pPr>
+        <w:ind w:left="360"/>
+        <w:rPr>
+          <w:sz w:val="24"/>
+          <w:szCs w:val="24"/>
+          <w:lang w:val="en-US"/>
+        </w:rPr>
+      </w:pPr>
+    </w:p>
+    <w:p>
+      <w:pPr>
+        <w:ind w:left="360"/>
+        <w:rPr>
+          <w:sz w:val="24"/>
+          <w:szCs w:val="24"/>
+          <w:lang w:val="en-US"/>
+        </w:rPr>
+      </w:pPr>
+      <w:r>
+        <w:rPr>
+          <w:sz w:val="24"/>
+          <w:szCs w:val="24"/>
+          <w:lang w:val="en-US"/>
+        </w:rPr>
+        <w:t>3.Map page is using google maps API and made in such way that user can see his location and should see other users around.</w:t>
       </w:r>
     </w:p>
     <w:p>
@@ -444,7 +360,7 @@
       <w:hyperlink r:id="rId5" w:history="1">
         <w:r>
           <w:rPr>
-            <w:rStyle w:val="a4"/>
+            <w:rStyle w:val="Hyperlink"/>
             <w:lang w:val="en-US"/>
           </w:rPr>
           <w:t>https://www.youtube.com/watch?v=g9YblXBQ5uU</w:t>
@@ -458,7 +374,7 @@
       <w:hyperlink r:id="rId6" w:history="1">
         <w:r>
           <w:rPr>
-            <w:rStyle w:val="a4"/>
+            <w:rStyle w:val="Hyperlink"/>
             <w:lang w:val="en-US"/>
           </w:rPr>
           <w:t>https://www.youtube.com/watch?v=SJW_4UMXbu8&amp;list=PLxabZQCAe5fio9dm1Vd0peIY6HLfo5MCf&amp;index=3</w:t>
@@ -472,7 +388,7 @@
       <w:hyperlink r:id="rId7" w:history="1">
         <w:r>
           <w:rPr>
-            <w:rStyle w:val="a4"/>
+            <w:rStyle w:val="Hyperlink"/>
           </w:rPr>
           <w:t>https://www.youtube.com/watch?v=xTGyUUsOTAQ&amp;list=PLxabZQCAe5fio9dm1Vd0peIY6HLfo5MCf&amp;index=6</w:t>
         </w:r>
@@ -485,7 +401,7 @@
       <w:hyperlink r:id="rId8" w:history="1">
         <w:r>
           <w:rPr>
-            <w:rStyle w:val="a4"/>
+            <w:rStyle w:val="Hyperlink"/>
           </w:rPr>
           <w:t>https://www.youtube.com/watch?v=L5M596DWETg&amp;list=PLxabZQCAe5fio9dm1Vd0peIY6HLfo5MCf&amp;index=7</w:t>
         </w:r>
@@ -517,7 +433,7 @@
       <w:hyperlink r:id="rId9" w:history="1">
         <w:r>
           <w:rPr>
-            <w:rStyle w:val="a4"/>
+            <w:rStyle w:val="Hyperlink"/>
           </w:rPr>
           <w:t>https://janishar.com/PlaceHolderView/docs/sphv-view-builder.html</w:t>
         </w:r>
@@ -530,7 +446,7 @@
       <w:hyperlink r:id="rId10" w:history="1">
         <w:r>
           <w:rPr>
-            <w:rStyle w:val="a4"/>
+            <w:rStyle w:val="Hyperlink"/>
           </w:rPr>
           <w:t>https://firebase.google.com/docs/reference/android/packages?authuser=0</w:t>
         </w:r>
@@ -547,29 +463,14 @@
       <w:hyperlink r:id="rId11" w:history="1">
         <w:r>
           <w:rPr>
-            <w:rStyle w:val="a4"/>
+            <w:rStyle w:val="Hyperlink"/>
           </w:rPr>
           <w:t>https://developers.google.com/maps/documentation/javascript/geolocation</w:t>
         </w:r>
       </w:hyperlink>
-    </w:p>
-    <w:p>
-      <w:pPr>
-        <w:rPr>
-          <w:sz w:val="24"/>
-          <w:szCs w:val="24"/>
-        </w:rPr>
-      </w:pPr>
-      <w:r>
-        <w:rPr>
-          <w:sz w:val="24"/>
-          <w:szCs w:val="24"/>
-        </w:rPr>
-        <w:lastRenderedPageBreak/>
-        <w:t xml:space="preserve"> </w:t>
-      </w:r>
-    </w:p>
-    <w:p/>
+      <w:bookmarkStart w:id="0" w:name="_GoBack"/>
+      <w:bookmarkEnd w:id="0"/>
+    </w:p>
     <w:sectPr>
       <w:pgSz w:w="11906" w:h="16838"/>
       <w:pgMar w:top="1134" w:right="850" w:bottom="1134" w:left="1701" w:header="708" w:footer="708" w:gutter="0"/>
@@ -581,7 +482,7 @@
 </file>
 
 <file path=word/numbering.xml><?xml version="1.0" encoding="utf-8"?>
-<w:numbering xmlns:wpc="http://schemas.microsoft.com/office/word/2010/wordprocessingCanvas" xmlns:cx="http://schemas.microsoft.com/office/drawing/2014/chartex" xmlns:cx1="http://schemas.microsoft.com/office/drawing/2015/9/8/chartex" xmlns:mc="http://schemas.openxmlformats.org/markup-compatibility/2006" xmlns:o="urn:schemas-microsoft-com:office:office" xmlns:r="http://schemas.openxmlformats.org/officeDocument/2006/relationships" xmlns:m="http://schemas.openxmlformats.org/officeDocument/2006/math" xmlns:v="urn:schemas-microsoft-com:vml" xmlns:wp14="http://schemas.microsoft.com/office/word/2010/wordprocessingDrawing" xmlns:wp="http://schemas.openxmlformats.org/drawingml/2006/wordprocessingDrawing" xmlns:w10="urn:schemas-microsoft-com:office:word" xmlns:w="http://schemas.openxmlformats.org/wordprocessingml/2006/main" xmlns:w14="http://schemas.microsoft.com/office/word/2010/wordml" xmlns:w15="http://schemas.microsoft.com/office/word/2012/wordml" xmlns:w16se="http://schemas.microsoft.com/office/word/2015/wordml/symex" xmlns:wpg="http://schemas.microsoft.com/office/word/2010/wordprocessingGroup" xmlns:wpi="http://schemas.microsoft.com/office/word/2010/wordprocessingInk" xmlns:wne="http://schemas.microsoft.com/office/word/2006/wordml" xmlns:wps="http://schemas.microsoft.com/office/word/2010/wordprocessingShape" mc:Ignorable="w14 w15 w16se wp14">
+<w:numbering xmlns:wpc="http://schemas.microsoft.com/office/word/2010/wordprocessingCanvas" xmlns:cx="http://schemas.microsoft.com/office/drawing/2014/chartex" xmlns:cx1="http://schemas.microsoft.com/office/drawing/2015/9/8/chartex" xmlns:cx2="http://schemas.microsoft.com/office/drawing/2015/10/21/chartex" xmlns:cx3="http://schemas.microsoft.com/office/drawing/2016/5/9/chartex" xmlns:cx4="http://schemas.microsoft.com/office/drawing/2016/5/10/chartex" xmlns:cx5="http://schemas.microsoft.com/office/drawing/2016/5/11/chartex" xmlns:cx6="http://schemas.microsoft.com/office/drawing/2016/5/12/chartex" xmlns:cx7="http://schemas.microsoft.com/office/drawing/2016/5/13/chartex" xmlns:cx8="http://schemas.microsoft.com/office/drawing/2016/5/14/chartex" xmlns:mc="http://schemas.openxmlformats.org/markup-compatibility/2006" xmlns:aink="http://schemas.microsoft.com/office/drawing/2016/ink" xmlns:am3d="http://schemas.microsoft.com/office/drawing/2017/model3d" xmlns:o="urn:schemas-microsoft-com:office:office" xmlns:r="http://schemas.openxmlformats.org/officeDocument/2006/relationships" xmlns:m="http://schemas.openxmlformats.org/officeDocument/2006/math" xmlns:v="urn:schemas-microsoft-com:vml" xmlns:wp14="http://schemas.microsoft.com/office/word/2010/wordprocessingDrawing" xmlns:wp="http://schemas.openxmlformats.org/drawingml/2006/wordprocessingDrawing" xmlns:w10="urn:schemas-microsoft-com:office:word" xmlns:w="http://schemas.openxmlformats.org/wordprocessingml/2006/main" xmlns:w14="http://schemas.microsoft.com/office/word/2010/wordml" xmlns:w15="http://schemas.microsoft.com/office/word/2012/wordml" xmlns:w16cid="http://schemas.microsoft.com/office/word/2016/wordml/cid" xmlns:w16se="http://schemas.microsoft.com/office/word/2015/wordml/symex" xmlns:wpg="http://schemas.microsoft.com/office/word/2010/wordprocessingGroup" xmlns:wpi="http://schemas.microsoft.com/office/word/2010/wordprocessingInk" xmlns:wne="http://schemas.microsoft.com/office/word/2006/wordml" xmlns:wps="http://schemas.microsoft.com/office/word/2010/wordprocessingShape" mc:Ignorable="w14 w15 w16se w16cid wp14">
   <w:abstractNum w:abstractNumId="0" w15:restartNumberingAfterBreak="0">
     <w:nsid w:val="77AE24D1"/>
     <w:multiLevelType w:val="hybridMultilevel"/>
@@ -678,7 +579,7 @@
 </file>
 
 <file path=word/styles.xml><?xml version="1.0" encoding="utf-8"?>
-<w:styles xmlns:mc="http://schemas.openxmlformats.org/markup-compatibility/2006" xmlns:r="http://schemas.openxmlformats.org/officeDocument/2006/relationships" xmlns:w="http://schemas.openxmlformats.org/wordprocessingml/2006/main" xmlns:w14="http://schemas.microsoft.com/office/word/2010/wordml" xmlns:w15="http://schemas.microsoft.com/office/word/2012/wordml" xmlns:w16se="http://schemas.microsoft.com/office/word/2015/wordml/symex" mc:Ignorable="w14 w15 w16se">
+<w:styles xmlns:mc="http://schemas.openxmlformats.org/markup-compatibility/2006" xmlns:r="http://schemas.openxmlformats.org/officeDocument/2006/relationships" xmlns:w="http://schemas.openxmlformats.org/wordprocessingml/2006/main" xmlns:w14="http://schemas.microsoft.com/office/word/2010/wordml" xmlns:w15="http://schemas.microsoft.com/office/word/2012/wordml" xmlns:w16cid="http://schemas.microsoft.com/office/word/2016/wordml/cid" xmlns:w16se="http://schemas.microsoft.com/office/word/2015/wordml/symex" mc:Ignorable="w14 w15 w16se w16cid">
   <w:docDefaults>
     <w:rPrDefault>
       <w:rPr>
@@ -694,7 +595,7 @@
       </w:pPr>
     </w:pPrDefault>
   </w:docDefaults>
-  <w:latentStyles w:defLockedState="0" w:defUIPriority="99" w:defSemiHidden="0" w:defUnhideWhenUsed="0" w:defQFormat="0" w:count="371">
+  <w:latentStyles w:defLockedState="0" w:defUIPriority="99" w:defSemiHidden="0" w:defUnhideWhenUsed="0" w:defQFormat="0" w:count="376">
     <w:lsdException w:name="Normal" w:uiPriority="0" w:qFormat="1"/>
     <w:lsdException w:name="heading 1" w:uiPriority="9" w:qFormat="1"/>
     <w:lsdException w:name="heading 2" w:semiHidden="1" w:uiPriority="9" w:unhideWhenUsed="1" w:qFormat="1"/>
@@ -800,7 +701,6 @@
     <w:lsdException w:name="HTML Sample" w:semiHidden="1" w:unhideWhenUsed="1"/>
     <w:lsdException w:name="HTML Typewriter" w:semiHidden="1" w:unhideWhenUsed="1"/>
     <w:lsdException w:name="HTML Variable" w:semiHidden="1" w:unhideWhenUsed="1"/>
-    <w:lsdException w:name="Normal Table" w:semiHidden="1" w:unhideWhenUsed="1"/>
     <w:lsdException w:name="annotation subject" w:semiHidden="1" w:unhideWhenUsed="1"/>
     <w:lsdException w:name="No List" w:semiHidden="1" w:unhideWhenUsed="1"/>
     <w:lsdException w:name="Outline List 1" w:semiHidden="1" w:unhideWhenUsed="1"/>
@@ -843,11 +743,8 @@
     <w:lsdException w:name="Table Contemporary" w:semiHidden="1" w:unhideWhenUsed="1"/>
     <w:lsdException w:name="Table Elegant" w:semiHidden="1" w:unhideWhenUsed="1"/>
     <w:lsdException w:name="Table Professional" w:semiHidden="1" w:unhideWhenUsed="1"/>
-    <w:lsdException w:name="Table Subtle 1" w:semiHidden="1" w:unhideWhenUsed="1"/>
     <w:lsdException w:name="Table Subtle 2" w:semiHidden="1" w:unhideWhenUsed="1"/>
     <w:lsdException w:name="Table Web 1" w:semiHidden="1" w:unhideWhenUsed="1"/>
-    <w:lsdException w:name="Table Web 2" w:semiHidden="1" w:unhideWhenUsed="1"/>
-    <w:lsdException w:name="Table Web 3" w:semiHidden="1" w:unhideWhenUsed="1"/>
     <w:lsdException w:name="Balloon Text" w:semiHidden="1" w:unhideWhenUsed="1"/>
     <w:lsdException w:name="Table Grid" w:uiPriority="39"/>
     <w:lsdException w:name="Table Theme" w:semiHidden="1" w:unhideWhenUsed="1"/>
@@ -1066,16 +963,21 @@
     <w:lsdException w:name="List Table 5 Dark Accent 6" w:uiPriority="50"/>
     <w:lsdException w:name="List Table 6 Colorful Accent 6" w:uiPriority="51"/>
     <w:lsdException w:name="List Table 7 Colorful Accent 6" w:uiPriority="52"/>
+    <w:lsdException w:name="Mention" w:semiHidden="1" w:unhideWhenUsed="1"/>
+    <w:lsdException w:name="Smart Hyperlink" w:semiHidden="1" w:unhideWhenUsed="1"/>
+    <w:lsdException w:name="Hashtag" w:semiHidden="1" w:unhideWhenUsed="1"/>
+    <w:lsdException w:name="Unresolved Mention" w:semiHidden="1" w:unhideWhenUsed="1"/>
+    <w:lsdException w:name="Smart Link" w:semiHidden="1" w:unhideWhenUsed="1"/>
   </w:latentStyles>
-  <w:style w:type="paragraph" w:default="1" w:styleId="a">
+  <w:style w:type="paragraph" w:default="1" w:styleId="Normal">
     <w:name w:val="Normal"/>
     <w:qFormat/>
   </w:style>
-  <w:style w:type="paragraph" w:styleId="1">
+  <w:style w:type="paragraph" w:styleId="Heading1">
     <w:name w:val="heading 1"/>
-    <w:basedOn w:val="a"/>
-    <w:next w:val="a"/>
-    <w:link w:val="10"/>
+    <w:basedOn w:val="Normal"/>
+    <w:next w:val="Normal"/>
+    <w:link w:val="Heading1Char"/>
     <w:uiPriority w:val="9"/>
     <w:qFormat/>
     <w:rsid w:val="00540D47"/>
@@ -1092,13 +994,13 @@
       <w:szCs w:val="32"/>
     </w:rPr>
   </w:style>
-  <w:style w:type="character" w:default="1" w:styleId="a0">
+  <w:style w:type="character" w:default="1" w:styleId="DefaultParagraphFont">
     <w:name w:val="Default Paragraph Font"/>
     <w:uiPriority w:val="1"/>
     <w:semiHidden/>
     <w:unhideWhenUsed/>
   </w:style>
-  <w:style w:type="table" w:default="1" w:styleId="a1">
+  <w:style w:type="table" w:default="1" w:styleId="TableNormal">
     <w:name w:val="Normal Table"/>
     <w:uiPriority w:val="99"/>
     <w:semiHidden/>
@@ -1113,16 +1015,16 @@
       </w:tblCellMar>
     </w:tblPr>
   </w:style>
-  <w:style w:type="numbering" w:default="1" w:styleId="a2">
+  <w:style w:type="numbering" w:default="1" w:styleId="NoList">
     <w:name w:val="No List"/>
     <w:uiPriority w:val="99"/>
     <w:semiHidden/>
     <w:unhideWhenUsed/>
   </w:style>
-  <w:style w:type="character" w:customStyle="1" w:styleId="10">
-    <w:name w:val="Заголовок 1 Знак"/>
-    <w:basedOn w:val="a0"/>
-    <w:link w:val="1"/>
+  <w:style w:type="character" w:customStyle="1" w:styleId="Heading1Char">
+    <w:name w:val="Heading 1 Char"/>
+    <w:basedOn w:val="DefaultParagraphFont"/>
+    <w:link w:val="Heading1"/>
     <w:uiPriority w:val="9"/>
     <w:rsid w:val="00540D47"/>
     <w:rPr>
@@ -1132,9 +1034,9 @@
       <w:szCs w:val="32"/>
     </w:rPr>
   </w:style>
-  <w:style w:type="paragraph" w:styleId="a3">
+  <w:style w:type="paragraph" w:styleId="ListParagraph">
     <w:name w:val="List Paragraph"/>
-    <w:basedOn w:val="a"/>
+    <w:basedOn w:val="Normal"/>
     <w:uiPriority w:val="34"/>
     <w:qFormat/>
     <w:rsid w:val="00B84BB3"/>
@@ -1143,9 +1045,9 @@
       <w:contextualSpacing/>
     </w:pPr>
   </w:style>
-  <w:style w:type="character" w:styleId="a4">
+  <w:style w:type="character" w:styleId="Hyperlink">
     <w:name w:val="Hyperlink"/>
-    <w:basedOn w:val="a0"/>
+    <w:basedOn w:val="DefaultParagraphFont"/>
     <w:uiPriority w:val="99"/>
     <w:semiHidden/>
     <w:unhideWhenUsed/>

</xml_diff>